<commit_message>
Se le agregó los diagramas de com de los CU que faltaban y el paquete de análisis actualizado.
</commit_message>
<xml_diff>
--- a/repository/S.A.P.O/Producto/Iteraciones/Iteracion_02/03_Documento_Analisis/Workflow Analisis.docx
+++ b/repository/S.A.P.O/Producto/Iteraciones/Iteracion_02/03_Documento_Analisis/Workflow Analisis.docx
@@ -17,7 +17,7 @@
       </w:sdtPr>
       <w:sdtEndPr>
         <w:rPr>
-          <w:rFonts w:eastAsiaTheme="minorEastAsia"/>
+          <w:rFonts w:asciiTheme="minorHAnsi" w:eastAsiaTheme="minorEastAsia" w:hAnsiTheme="minorHAnsi" w:cstheme="minorBidi"/>
           <w:sz w:val="22"/>
           <w:szCs w:val="22"/>
         </w:rPr>
@@ -117,7 +117,7 @@
                 <v:imagedata r:id="rId9" o:title=""/>
                 <w10:wrap type="tight"/>
               </v:shape>
-              <o:OLEObject Type="Embed" ProgID="PBrush" ShapeID="_x0000_s1033" DrawAspect="Content" ObjectID="_1437847724" r:id="rId10"/>
+              <o:OLEObject Type="Embed" ProgID="PBrush" ShapeID="_x0000_s1033" DrawAspect="Content" ObjectID="_1442156377" r:id="rId10"/>
             </w:pict>
           </w:r>
           <w:r>
@@ -656,7 +656,14 @@
               <w:rFonts w:ascii="Arial" w:hAnsi="Arial" w:cs="Arial"/>
               <w:szCs w:val="28"/>
             </w:rPr>
-            <w:t>Fecha: 10/08/2013</w:t>
+            <w:t xml:space="preserve">Año </w:t>
+          </w:r>
+          <w:r>
+            <w:rPr>
+              <w:rFonts w:ascii="Arial" w:hAnsi="Arial" w:cs="Arial"/>
+              <w:szCs w:val="28"/>
+            </w:rPr>
+            <w:t>2013</w:t>
           </w:r>
         </w:p>
         <w:p>
@@ -684,7 +691,6 @@
               <w:sz w:val="32"/>
               <w:szCs w:val="32"/>
             </w:rPr>
-            <w:lastRenderedPageBreak/>
             <w:t>Historial de Versiones</w:t>
           </w:r>
         </w:p>
@@ -921,6 +927,99 @@
               </w:p>
             </w:tc>
           </w:tr>
+          <w:tr>
+            <w:trPr>
+              <w:trHeight w:val="311"/>
+            </w:trPr>
+            <w:tc>
+              <w:tcPr>
+                <w:tcW w:w="886" w:type="pct"/>
+                <w:shd w:val="clear" w:color="auto" w:fill="FFFFFF"/>
+              </w:tcPr>
+              <w:p>
+                <w:pPr>
+                  <w:jc w:val="center"/>
+                  <w:rPr>
+                    <w:rFonts w:ascii="Arial" w:hAnsi="Arial" w:cs="Arial"/>
+                    <w:sz w:val="20"/>
+                  </w:rPr>
+                </w:pPr>
+                <w:r>
+                  <w:rPr>
+                    <w:rFonts w:ascii="Arial" w:hAnsi="Arial" w:cs="Arial"/>
+                    <w:sz w:val="20"/>
+                  </w:rPr>
+                  <w:t>1.1</w:t>
+                </w:r>
+              </w:p>
+            </w:tc>
+            <w:tc>
+              <w:tcPr>
+                <w:tcW w:w="1729" w:type="pct"/>
+                <w:shd w:val="clear" w:color="auto" w:fill="FFFFFF"/>
+              </w:tcPr>
+              <w:p>
+                <w:pPr>
+                  <w:jc w:val="both"/>
+                  <w:rPr>
+                    <w:rFonts w:ascii="Arial" w:hAnsi="Arial" w:cs="Arial"/>
+                    <w:sz w:val="20"/>
+                  </w:rPr>
+                </w:pPr>
+                <w:r>
+                  <w:rPr>
+                    <w:rFonts w:ascii="Arial" w:hAnsi="Arial" w:cs="Arial"/>
+                    <w:sz w:val="20"/>
+                  </w:rPr>
+                  <w:t>Se agregaron los diagramas de comunicación de los CU que faltaban (“Registrar diagnóstico”, “Anular asignación de paciente”, “Registrar asignación de paciente”). Se le dio formato y agregó el paquete de análisis actualizado.</w:t>
+                </w:r>
+              </w:p>
+            </w:tc>
+            <w:tc>
+              <w:tcPr>
+                <w:tcW w:w="987" w:type="pct"/>
+                <w:shd w:val="clear" w:color="auto" w:fill="FFFFFF"/>
+              </w:tcPr>
+              <w:p>
+                <w:pPr>
+                  <w:jc w:val="center"/>
+                  <w:rPr>
+                    <w:rFonts w:ascii="Arial" w:hAnsi="Arial" w:cs="Arial"/>
+                    <w:sz w:val="20"/>
+                  </w:rPr>
+                </w:pPr>
+                <w:r>
+                  <w:rPr>
+                    <w:rFonts w:ascii="Arial" w:hAnsi="Arial" w:cs="Arial"/>
+                    <w:sz w:val="20"/>
+                  </w:rPr>
+                  <w:t>01/10/2013</w:t>
+                </w:r>
+              </w:p>
+            </w:tc>
+            <w:tc>
+              <w:tcPr>
+                <w:tcW w:w="1398" w:type="pct"/>
+                <w:shd w:val="clear" w:color="auto" w:fill="FFFFFF"/>
+              </w:tcPr>
+              <w:p>
+                <w:pPr>
+                  <w:jc w:val="center"/>
+                  <w:rPr>
+                    <w:rFonts w:ascii="Arial" w:hAnsi="Arial" w:cs="Arial"/>
+                    <w:sz w:val="20"/>
+                  </w:rPr>
+                </w:pPr>
+                <w:r>
+                  <w:rPr>
+                    <w:rFonts w:ascii="Arial" w:hAnsi="Arial" w:cs="Arial"/>
+                    <w:sz w:val="20"/>
+                  </w:rPr>
+                  <w:t>López Arzuaga, Ignacio</w:t>
+                </w:r>
+              </w:p>
+            </w:tc>
+          </w:tr>
         </w:tbl>
         <w:p>
           <w:pPr>
@@ -1000,7 +1099,7 @@
             </w:p>
             <w:p>
               <w:pPr>
-                <w:pStyle w:val="TDC1"/>
+                <w:pStyle w:val="TDC2"/>
                 <w:tabs>
                   <w:tab w:val="right" w:leader="dot" w:pos="8828"/>
                 </w:tabs>
@@ -1017,10 +1116,11 @@
               <w:r>
                 <w:fldChar w:fldCharType="separate"/>
               </w:r>
-              <w:hyperlink w:anchor="_Toc363399991" w:history="1">
+              <w:hyperlink w:anchor="_Toc368414244" w:history="1">
                 <w:r>
                   <w:rPr>
                     <w:rStyle w:val="Hipervnculo"/>
+                    <w:rFonts w:eastAsia="Times New Roman"/>
                     <w:noProof/>
                   </w:rPr>
                   <w:t>Introducción</w:t>
@@ -1044,7 +1144,7 @@
                     <w:noProof/>
                     <w:webHidden/>
                   </w:rPr>
-                  <w:instrText xml:space="preserve"> PAGEREF _Toc363399991 \h </w:instrText>
+                  <w:instrText xml:space="preserve"> PAGEREF _Toc368414244 \h </w:instrText>
                 </w:r>
                 <w:r>
                   <w:rPr>
@@ -1065,6 +1165,347 @@
                     <w:webHidden/>
                   </w:rPr>
                   <w:t>4</w:t>
+                </w:r>
+                <w:r>
+                  <w:rPr>
+                    <w:noProof/>
+                    <w:webHidden/>
+                  </w:rPr>
+                  <w:fldChar w:fldCharType="end"/>
+                </w:r>
+              </w:hyperlink>
+            </w:p>
+            <w:p>
+              <w:pPr>
+                <w:pStyle w:val="TDC1"/>
+                <w:tabs>
+                  <w:tab w:val="right" w:leader="dot" w:pos="8828"/>
+                </w:tabs>
+                <w:rPr>
+                  <w:noProof/>
+                </w:rPr>
+              </w:pPr>
+              <w:hyperlink w:anchor="_Toc368414245" w:history="1">
+                <w:r>
+                  <w:rPr>
+                    <w:rStyle w:val="Hipervnculo"/>
+                    <w:rFonts w:eastAsia="Times New Roman"/>
+                    <w:noProof/>
+                  </w:rPr>
+                  <w:t>Diagramas de Comunicación</w:t>
+                </w:r>
+                <w:r>
+                  <w:rPr>
+                    <w:noProof/>
+                    <w:webHidden/>
+                  </w:rPr>
+                  <w:tab/>
+                </w:r>
+                <w:r>
+                  <w:rPr>
+                    <w:noProof/>
+                    <w:webHidden/>
+                  </w:rPr>
+                  <w:fldChar w:fldCharType="begin"/>
+                </w:r>
+                <w:r>
+                  <w:rPr>
+                    <w:noProof/>
+                    <w:webHidden/>
+                  </w:rPr>
+                  <w:instrText xml:space="preserve"> PAGEREF _Toc368414245 \h </w:instrText>
+                </w:r>
+                <w:r>
+                  <w:rPr>
+                    <w:noProof/>
+                    <w:webHidden/>
+                  </w:rPr>
+                </w:r>
+                <w:r>
+                  <w:rPr>
+                    <w:noProof/>
+                    <w:webHidden/>
+                  </w:rPr>
+                  <w:fldChar w:fldCharType="separate"/>
+                </w:r>
+                <w:r>
+                  <w:rPr>
+                    <w:noProof/>
+                    <w:webHidden/>
+                  </w:rPr>
+                  <w:t>5</w:t>
+                </w:r>
+                <w:r>
+                  <w:rPr>
+                    <w:noProof/>
+                    <w:webHidden/>
+                  </w:rPr>
+                  <w:fldChar w:fldCharType="end"/>
+                </w:r>
+              </w:hyperlink>
+            </w:p>
+            <w:p>
+              <w:pPr>
+                <w:pStyle w:val="TDC2"/>
+                <w:tabs>
+                  <w:tab w:val="right" w:leader="dot" w:pos="8828"/>
+                </w:tabs>
+                <w:rPr>
+                  <w:noProof/>
+                </w:rPr>
+              </w:pPr>
+              <w:hyperlink w:anchor="_Toc368414246" w:history="1">
+                <w:r>
+                  <w:rPr>
+                    <w:rStyle w:val="Hipervnculo"/>
+                    <w:noProof/>
+                  </w:rPr>
+                  <w:t>Caso de uso 15: Registrar asignación de paciente.</w:t>
+                </w:r>
+                <w:r>
+                  <w:rPr>
+                    <w:noProof/>
+                    <w:webHidden/>
+                  </w:rPr>
+                  <w:tab/>
+                </w:r>
+                <w:r>
+                  <w:rPr>
+                    <w:noProof/>
+                    <w:webHidden/>
+                  </w:rPr>
+                  <w:fldChar w:fldCharType="begin"/>
+                </w:r>
+                <w:r>
+                  <w:rPr>
+                    <w:noProof/>
+                    <w:webHidden/>
+                  </w:rPr>
+                  <w:instrText xml:space="preserve"> PAGEREF _Toc368414246 \h </w:instrText>
+                </w:r>
+                <w:r>
+                  <w:rPr>
+                    <w:noProof/>
+                    <w:webHidden/>
+                  </w:rPr>
+                </w:r>
+                <w:r>
+                  <w:rPr>
+                    <w:noProof/>
+                    <w:webHidden/>
+                  </w:rPr>
+                  <w:fldChar w:fldCharType="separate"/>
+                </w:r>
+                <w:r>
+                  <w:rPr>
+                    <w:noProof/>
+                    <w:webHidden/>
+                  </w:rPr>
+                  <w:t>6</w:t>
+                </w:r>
+                <w:r>
+                  <w:rPr>
+                    <w:noProof/>
+                    <w:webHidden/>
+                  </w:rPr>
+                  <w:fldChar w:fldCharType="end"/>
+                </w:r>
+              </w:hyperlink>
+            </w:p>
+            <w:p>
+              <w:pPr>
+                <w:pStyle w:val="TDC2"/>
+                <w:tabs>
+                  <w:tab w:val="right" w:leader="dot" w:pos="8828"/>
+                </w:tabs>
+                <w:rPr>
+                  <w:noProof/>
+                </w:rPr>
+              </w:pPr>
+              <w:hyperlink w:anchor="_Toc368414247" w:history="1">
+                <w:r>
+                  <w:rPr>
+                    <w:rStyle w:val="Hipervnculo"/>
+                    <w:noProof/>
+                  </w:rPr>
+                  <w:t>Caso de uso 17: Anular asignación de paciente</w:t>
+                </w:r>
+                <w:r>
+                  <w:rPr>
+                    <w:noProof/>
+                    <w:webHidden/>
+                  </w:rPr>
+                  <w:tab/>
+                </w:r>
+                <w:r>
+                  <w:rPr>
+                    <w:noProof/>
+                    <w:webHidden/>
+                  </w:rPr>
+                  <w:fldChar w:fldCharType="begin"/>
+                </w:r>
+                <w:r>
+                  <w:rPr>
+                    <w:noProof/>
+                    <w:webHidden/>
+                  </w:rPr>
+                  <w:instrText xml:space="preserve"> PAGEREF _Toc368414247 \h </w:instrText>
+                </w:r>
+                <w:r>
+                  <w:rPr>
+                    <w:noProof/>
+                    <w:webHidden/>
+                  </w:rPr>
+                </w:r>
+                <w:r>
+                  <w:rPr>
+                    <w:noProof/>
+                    <w:webHidden/>
+                  </w:rPr>
+                  <w:fldChar w:fldCharType="separate"/>
+                </w:r>
+                <w:r>
+                  <w:rPr>
+                    <w:noProof/>
+                    <w:webHidden/>
+                  </w:rPr>
+                  <w:t>7</w:t>
+                </w:r>
+                <w:r>
+                  <w:rPr>
+                    <w:noProof/>
+                    <w:webHidden/>
+                  </w:rPr>
+                  <w:fldChar w:fldCharType="end"/>
+                </w:r>
+              </w:hyperlink>
+            </w:p>
+            <w:p>
+              <w:pPr>
+                <w:pStyle w:val="TDC2"/>
+                <w:tabs>
+                  <w:tab w:val="right" w:leader="dot" w:pos="8828"/>
+                </w:tabs>
+                <w:rPr>
+                  <w:noProof/>
+                </w:rPr>
+              </w:pPr>
+              <w:hyperlink w:anchor="_Toc368414248" w:history="1">
+                <w:r>
+                  <w:rPr>
+                    <w:rStyle w:val="Hipervnculo"/>
+                    <w:noProof/>
+                  </w:rPr>
+                  <w:t>Caso de uso 8: Registrar diagnósticos</w:t>
+                </w:r>
+                <w:r>
+                  <w:rPr>
+                    <w:noProof/>
+                    <w:webHidden/>
+                  </w:rPr>
+                  <w:tab/>
+                </w:r>
+                <w:r>
+                  <w:rPr>
+                    <w:noProof/>
+                    <w:webHidden/>
+                  </w:rPr>
+                  <w:fldChar w:fldCharType="begin"/>
+                </w:r>
+                <w:r>
+                  <w:rPr>
+                    <w:noProof/>
+                    <w:webHidden/>
+                  </w:rPr>
+                  <w:instrText xml:space="preserve"> PAGEREF _Toc368414248 \h </w:instrText>
+                </w:r>
+                <w:r>
+                  <w:rPr>
+                    <w:noProof/>
+                    <w:webHidden/>
+                  </w:rPr>
+                </w:r>
+                <w:r>
+                  <w:rPr>
+                    <w:noProof/>
+                    <w:webHidden/>
+                  </w:rPr>
+                  <w:fldChar w:fldCharType="separate"/>
+                </w:r>
+                <w:r>
+                  <w:rPr>
+                    <w:noProof/>
+                    <w:webHidden/>
+                  </w:rPr>
+                  <w:t>8</w:t>
+                </w:r>
+                <w:r>
+                  <w:rPr>
+                    <w:noProof/>
+                    <w:webHidden/>
+                  </w:rPr>
+                  <w:fldChar w:fldCharType="end"/>
+                </w:r>
+              </w:hyperlink>
+            </w:p>
+            <w:p>
+              <w:pPr>
+                <w:pStyle w:val="TDC1"/>
+                <w:tabs>
+                  <w:tab w:val="right" w:leader="dot" w:pos="8828"/>
+                </w:tabs>
+                <w:rPr>
+                  <w:noProof/>
+                </w:rPr>
+              </w:pPr>
+              <w:hyperlink w:anchor="_Toc368414249" w:history="1">
+                <w:r>
+                  <w:rPr>
+                    <w:rStyle w:val="Hipervnculo"/>
+                    <w:noProof/>
+                  </w:rPr>
+                  <w:t>Paquete de análisis</w:t>
+                </w:r>
+                <w:r>
+                  <w:rPr>
+                    <w:noProof/>
+                    <w:webHidden/>
+                  </w:rPr>
+                  <w:tab/>
+                </w:r>
+                <w:r>
+                  <w:rPr>
+                    <w:noProof/>
+                    <w:webHidden/>
+                  </w:rPr>
+                  <w:fldChar w:fldCharType="begin"/>
+                </w:r>
+                <w:r>
+                  <w:rPr>
+                    <w:noProof/>
+                    <w:webHidden/>
+                  </w:rPr>
+                  <w:instrText xml:space="preserve"> PAGEREF _Toc368414249 \h </w:instrText>
+                </w:r>
+                <w:r>
+                  <w:rPr>
+                    <w:noProof/>
+                    <w:webHidden/>
+                  </w:rPr>
+                </w:r>
+                <w:r>
+                  <w:rPr>
+                    <w:noProof/>
+                    <w:webHidden/>
+                  </w:rPr>
+                  <w:fldChar w:fldCharType="separate"/>
+                </w:r>
+                <w:r>
+                  <w:rPr>
+                    <w:noProof/>
+                    <w:webHidden/>
+                  </w:rPr>
+                  <w:t>9</w:t>
                 </w:r>
                 <w:r>
                   <w:rPr>
@@ -1131,6 +1572,7 @@
               <w:rFonts w:eastAsia="Times New Roman"/>
             </w:rPr>
           </w:pPr>
+          <w:bookmarkStart w:id="1" w:name="_Toc368414244"/>
           <w:r>
             <w:rPr>
               <w:rFonts w:eastAsia="Times New Roman"/>
@@ -1138,10 +1580,64 @@
             <w:lastRenderedPageBreak/>
             <w:t>Introducción</w:t>
           </w:r>
-        </w:p>
-        <w:p>
-          <w:r>
+          <w:bookmarkEnd w:id="1"/>
+        </w:p>
+        <w:p>
+          <w:pPr>
+            <w:jc w:val="both"/>
+            <w:rPr>
+              <w:rFonts w:ascii="Arial" w:hAnsi="Arial" w:cs="Arial"/>
+            </w:rPr>
+          </w:pPr>
+          <w:r>
+            <w:rPr>
+              <w:rFonts w:ascii="Arial" w:hAnsi="Arial" w:cs="Arial"/>
+            </w:rPr>
             <w:t xml:space="preserve">En el presente documento </w:t>
+          </w:r>
+          <w:r>
+            <w:rPr>
+              <w:rFonts w:ascii="Arial" w:hAnsi="Arial" w:cs="Arial"/>
+            </w:rPr>
+            <w:t>se examinará con mayor detalle los requerimientos y casos de uso ya definidos en las etapas anteriories para lograr una mejor comprensión de la funcionalidad de los mismos. Asimismo, se busca identificar los objetos que intervienen en la realización de los casos de uso y cómo interactúan entre sí.</w:t>
+          </w:r>
+        </w:p>
+        <w:p>
+          <w:pPr>
+            <w:jc w:val="both"/>
+            <w:rPr>
+              <w:rFonts w:ascii="Arial" w:hAnsi="Arial" w:cs="Arial"/>
+            </w:rPr>
+          </w:pPr>
+          <w:r>
+            <w:rPr>
+              <w:rFonts w:ascii="Arial" w:hAnsi="Arial" w:cs="Arial"/>
+            </w:rPr>
+            <w:t xml:space="preserve">Por último, mediante el paquete de análisis, se describirá la estructura </w:t>
+          </w:r>
+          <w:r>
+            <w:rPr>
+              <w:rFonts w:ascii="Arial" w:hAnsi="Arial" w:cs="Arial"/>
+            </w:rPr>
+            <w:t xml:space="preserve">en módulos </w:t>
+          </w:r>
+          <w:r>
+            <w:rPr>
+              <w:rFonts w:ascii="Arial" w:hAnsi="Arial" w:cs="Arial"/>
+            </w:rPr>
+            <w:t>del sistena propuesto</w:t>
+          </w:r>
+          <w:r>
+            <w:rPr>
+              <w:rFonts w:ascii="Arial" w:hAnsi="Arial" w:cs="Arial"/>
+            </w:rPr>
+            <w:t xml:space="preserve"> y las relaciones que guardan</w:t>
+          </w:r>
+          <w:r>
+            <w:rPr>
+              <w:rFonts w:ascii="Arial" w:hAnsi="Arial" w:cs="Arial"/>
+            </w:rPr>
+            <w:t>.</w:t>
           </w:r>
         </w:p>
         <w:p>
@@ -1164,50 +1660,103 @@
         </w:p>
         <w:p>
           <w:pPr>
+            <w:pStyle w:val="Ttulo1"/>
+            <w:rPr>
+              <w:rFonts w:eastAsia="Times New Roman"/>
+            </w:rPr>
+          </w:pPr>
+          <w:bookmarkStart w:id="2" w:name="_Toc368414245"/>
+          <w:r>
+            <w:rPr>
+              <w:rFonts w:eastAsia="Times New Roman"/>
+            </w:rPr>
+            <w:lastRenderedPageBreak/>
+            <w:t>Diagramas de Comunicación</w:t>
+          </w:r>
+          <w:bookmarkEnd w:id="2"/>
+        </w:p>
+        <w:p>
+          <w:pPr>
+            <w:rPr>
+              <w:rFonts w:ascii="Arial" w:hAnsi="Arial" w:cs="Arial"/>
+            </w:rPr>
+          </w:pPr>
+          <w:r>
+            <w:rPr>
+              <w:rFonts w:ascii="Arial" w:hAnsi="Arial" w:cs="Arial"/>
+            </w:rPr>
+            <w:t>Para poder tener una comprensión más profunda de los casos de uso de mayor importancia y complejidad , se procederá a realizar diagramas de comunicación</w:t>
+          </w:r>
+          <w:r>
+            <w:rPr>
+              <w:rFonts w:ascii="Arial" w:hAnsi="Arial" w:cs="Arial"/>
+            </w:rPr>
+            <w:t xml:space="preserve">. En cada uno de estos diagramas se detallará la estructura de objetos que realiza el caso de uso y la interacción entre ellos mediante mensajes. </w:t>
+          </w:r>
+        </w:p>
+        <w:p>
+          <w:pPr>
+            <w:rPr>
+              <w:rFonts w:ascii="Arial" w:hAnsi="Arial" w:cs="Arial"/>
+            </w:rPr>
+          </w:pPr>
+          <w:r>
+            <w:rPr>
+              <w:rFonts w:ascii="Arial" w:hAnsi="Arial" w:cs="Arial"/>
+            </w:rPr>
+            <w:t>En la parte superior de los diagramas se especifica el nombre y número del caso de uso correspondiente.</w:t>
+          </w:r>
+        </w:p>
+        <w:p>
+          <w:pPr>
             <w:pStyle w:val="Ttulo2"/>
-            <w:rPr>
-              <w:rFonts w:eastAsia="Times New Roman"/>
-            </w:rPr>
-          </w:pPr>
-          <w:r>
-            <w:rPr>
-              <w:rFonts w:eastAsia="Times New Roman"/>
-            </w:rPr>
+            <w:sectPr>
+              <w:headerReference w:type="default" r:id="rId11"/>
+              <w:footerReference w:type="default" r:id="rId12"/>
+              <w:headerReference w:type="first" r:id="rId13"/>
+              <w:footerReference w:type="first" r:id="rId14"/>
+              <w:pgSz w:w="12240" w:h="15840"/>
+              <w:pgMar w:top="1417" w:right="1701" w:bottom="1417" w:left="1701" w:header="708" w:footer="708" w:gutter="0"/>
+              <w:cols w:space="708"/>
+              <w:titlePg/>
+              <w:docGrid w:linePitch="360"/>
+            </w:sectPr>
+          </w:pPr>
+        </w:p>
+        <w:p>
+          <w:pPr>
+            <w:pStyle w:val="Ttulo2"/>
+          </w:pPr>
+          <w:bookmarkStart w:id="3" w:name="_Toc368414246"/>
+          <w:r>
             <w:lastRenderedPageBreak/>
-            <w:t>Realización de Casos de Uso</w:t>
-          </w:r>
-        </w:p>
-        <w:p/>
-        <w:p>
-          <w:pPr>
-            <w:pStyle w:val="Ttulo2"/>
-            <w:rPr>
-              <w:rFonts w:eastAsia="Times New Roman"/>
-            </w:rPr>
-          </w:pPr>
-          <w:r>
-            <w:rPr>
-              <w:rFonts w:eastAsia="Times New Roman"/>
+            <w:t>Caso de uso 15: Registrar asignación de paciente.</w:t>
+          </w:r>
+          <w:bookmarkEnd w:id="3"/>
+        </w:p>
+        <w:p>
+          <w:r>
+            <w:rPr>
               <w:noProof/>
             </w:rPr>
             <w:drawing>
               <wp:anchor distT="0" distB="0" distL="114300" distR="114300" simplePos="0" relativeHeight="251669504" behindDoc="1" locked="0" layoutInCell="1" allowOverlap="1">
                 <wp:simplePos x="0" y="0"/>
                 <wp:positionH relativeFrom="column">
-                  <wp:posOffset>-466725</wp:posOffset>
+                  <wp:posOffset>-376555</wp:posOffset>
                 </wp:positionH>
                 <wp:positionV relativeFrom="paragraph">
-                  <wp:posOffset>77470</wp:posOffset>
+                  <wp:posOffset>273050</wp:posOffset>
                 </wp:positionV>
-                <wp:extent cx="6656705" cy="2485390"/>
+                <wp:extent cx="8516620" cy="4697730"/>
                 <wp:effectExtent l="19050" t="0" r="0" b="0"/>
                 <wp:wrapTight wrapText="bothSides">
                   <wp:wrapPolygon edited="0">
-                    <wp:start x="-62" y="0"/>
-                    <wp:lineTo x="-62" y="21357"/>
-                    <wp:lineTo x="21573" y="21357"/>
-                    <wp:lineTo x="21573" y="0"/>
-                    <wp:lineTo x="-62" y="0"/>
+                    <wp:start x="-48" y="0"/>
+                    <wp:lineTo x="-48" y="21547"/>
+                    <wp:lineTo x="21597" y="21547"/>
+                    <wp:lineTo x="21597" y="0"/>
+                    <wp:lineTo x="-48" y="0"/>
                   </wp:wrapPolygon>
                 </wp:wrapTight>
                 <wp:docPr id="17" name="Imagen 17" descr="C:\Users\Mau\Desktop\Realizacion CU Registrar asignacion paciente - Escenario Curso normal.jpg"/>
@@ -1224,7 +1773,7 @@
                         </pic:cNvPicPr>
                       </pic:nvPicPr>
                       <pic:blipFill>
-                        <a:blip r:embed="rId11"/>
+                        <a:blip r:embed="rId15"/>
                         <a:srcRect/>
                         <a:stretch>
                           <a:fillRect/>
@@ -1233,7 +1782,7 @@
                       <pic:spPr bwMode="auto">
                         <a:xfrm>
                           <a:off x="0" y="0"/>
-                          <a:ext cx="6656705" cy="2485390"/>
+                          <a:ext cx="8516620" cy="4697730"/>
                         </a:xfrm>
                         <a:prstGeom prst="rect">
                           <a:avLst/>
@@ -1260,12 +1809,18 @@
               <w:rFonts w:eastAsia="Times New Roman"/>
             </w:rPr>
           </w:pPr>
-          <w:r>
-            <w:rPr>
-              <w:rFonts w:eastAsia="Times New Roman"/>
-            </w:rPr>
-            <w:t>Paquetes de Análisis</w:t>
-          </w:r>
+        </w:p>
+        <w:p/>
+        <w:p>
+          <w:pPr>
+            <w:pStyle w:val="Ttulo2"/>
+          </w:pPr>
+          <w:bookmarkStart w:id="4" w:name="_Toc368414247"/>
+          <w:r>
+            <w:lastRenderedPageBreak/>
+            <w:t>Caso de uso 17: Anular asignación de paciente</w:t>
+          </w:r>
+          <w:bookmarkEnd w:id="4"/>
         </w:p>
         <w:p>
           <w:r>
@@ -1273,26 +1828,10 @@
               <w:noProof/>
             </w:rPr>
             <w:drawing>
-              <wp:anchor distT="0" distB="0" distL="114300" distR="114300" simplePos="0" relativeHeight="251668480" behindDoc="1" locked="0" layoutInCell="1" allowOverlap="1">
-                <wp:simplePos x="0" y="0"/>
-                <wp:positionH relativeFrom="column">
-                  <wp:posOffset>3810</wp:posOffset>
-                </wp:positionH>
-                <wp:positionV relativeFrom="paragraph">
-                  <wp:posOffset>325120</wp:posOffset>
-                </wp:positionV>
-                <wp:extent cx="6186170" cy="4077970"/>
-                <wp:effectExtent l="19050" t="0" r="5080" b="0"/>
-                <wp:wrapTight wrapText="bothSides">
-                  <wp:wrapPolygon edited="0">
-                    <wp:start x="-67" y="0"/>
-                    <wp:lineTo x="-67" y="21492"/>
-                    <wp:lineTo x="21618" y="21492"/>
-                    <wp:lineTo x="21618" y="0"/>
-                    <wp:lineTo x="-67" y="0"/>
-                  </wp:wrapPolygon>
-                </wp:wrapTight>
-                <wp:docPr id="6" name="Imagen 6" descr="C:\Users\Mau\Desktop\Diagrama Paquetes Analisis.jpg"/>
+              <wp:inline distT="0" distB="0" distL="0" distR="0">
+                <wp:extent cx="8210550" cy="5386629"/>
+                <wp:effectExtent l="19050" t="0" r="0" b="0"/>
+                <wp:docPr id="1" name="0 Imagen" descr="Realizacion CU Anular Asignacion Pacientes.jpg"/>
                 <wp:cNvGraphicFramePr>
                   <a:graphicFrameLocks xmlns:a="http://schemas.openxmlformats.org/drawingml/2006/main" noChangeAspect="1"/>
                 </wp:cNvGraphicFramePr>
@@ -1300,33 +1839,85 @@
                   <a:graphicData uri="http://schemas.openxmlformats.org/drawingml/2006/picture">
                     <pic:pic xmlns:pic="http://schemas.openxmlformats.org/drawingml/2006/picture">
                       <pic:nvPicPr>
-                        <pic:cNvPr id="0" name="Picture 6" descr="C:\Users\Mau\Desktop\Diagrama Paquetes Analisis.jpg"/>
-                        <pic:cNvPicPr>
-                          <a:picLocks noChangeAspect="1" noChangeArrowheads="1"/>
-                        </pic:cNvPicPr>
+                        <pic:cNvPr id="0" name="Realizacion CU Anular Asignacion Pacientes.jpg"/>
+                        <pic:cNvPicPr/>
                       </pic:nvPicPr>
                       <pic:blipFill>
-                        <a:blip r:embed="rId12"/>
-                        <a:srcRect/>
+                        <a:blip r:embed="rId16"/>
                         <a:stretch>
                           <a:fillRect/>
                         </a:stretch>
                       </pic:blipFill>
-                      <pic:spPr bwMode="auto">
+                      <pic:spPr>
                         <a:xfrm>
                           <a:off x="0" y="0"/>
-                          <a:ext cx="6186170" cy="4077970"/>
+                          <a:ext cx="8218809" cy="5392047"/>
                         </a:xfrm>
                         <a:prstGeom prst="rect">
                           <a:avLst/>
                         </a:prstGeom>
-                        <a:noFill/>
-                        <a:ln w="9525">
-                          <a:noFill/>
-                          <a:miter lim="800000"/>
-                          <a:headEnd/>
-                          <a:tailEnd/>
-                        </a:ln>
+                      </pic:spPr>
+                    </pic:pic>
+                  </a:graphicData>
+                </a:graphic>
+              </wp:inline>
+            </w:drawing>
+          </w:r>
+        </w:p>
+        <w:p>
+          <w:pPr>
+            <w:pStyle w:val="Ttulo2"/>
+          </w:pPr>
+          <w:r>
+            <w:rPr>
+              <w:noProof/>
+            </w:rPr>
+            <w:lastRenderedPageBreak/>
+            <w:drawing>
+              <wp:anchor distT="0" distB="0" distL="114300" distR="114300" simplePos="0" relativeHeight="251670528" behindDoc="0" locked="0" layoutInCell="1" allowOverlap="1">
+                <wp:simplePos x="0" y="0"/>
+                <wp:positionH relativeFrom="column">
+                  <wp:posOffset>-4445</wp:posOffset>
+                </wp:positionH>
+                <wp:positionV relativeFrom="paragraph">
+                  <wp:posOffset>215265</wp:posOffset>
+                </wp:positionV>
+                <wp:extent cx="7729220" cy="5219700"/>
+                <wp:effectExtent l="19050" t="0" r="5080" b="0"/>
+                <wp:wrapThrough wrapText="bothSides">
+                  <wp:wrapPolygon edited="0">
+                    <wp:start x="-53" y="0"/>
+                    <wp:lineTo x="-53" y="21521"/>
+                    <wp:lineTo x="21614" y="21521"/>
+                    <wp:lineTo x="21614" y="0"/>
+                    <wp:lineTo x="-53" y="0"/>
+                  </wp:wrapPolygon>
+                </wp:wrapThrough>
+                <wp:docPr id="3" name="1 Imagen" descr="Realizacion CU Registrar Diagnostico.jpg"/>
+                <wp:cNvGraphicFramePr>
+                  <a:graphicFrameLocks xmlns:a="http://schemas.openxmlformats.org/drawingml/2006/main" noChangeAspect="1"/>
+                </wp:cNvGraphicFramePr>
+                <a:graphic xmlns:a="http://schemas.openxmlformats.org/drawingml/2006/main">
+                  <a:graphicData uri="http://schemas.openxmlformats.org/drawingml/2006/picture">
+                    <pic:pic xmlns:pic="http://schemas.openxmlformats.org/drawingml/2006/picture">
+                      <pic:nvPicPr>
+                        <pic:cNvPr id="0" name="Realizacion CU Registrar Diagnostico.jpg"/>
+                        <pic:cNvPicPr/>
+                      </pic:nvPicPr>
+                      <pic:blipFill>
+                        <a:blip r:embed="rId17"/>
+                        <a:stretch>
+                          <a:fillRect/>
+                        </a:stretch>
+                      </pic:blipFill>
+                      <pic:spPr>
+                        <a:xfrm>
+                          <a:off x="0" y="0"/>
+                          <a:ext cx="7729220" cy="5219700"/>
+                        </a:xfrm>
+                        <a:prstGeom prst="rect">
+                          <a:avLst/>
+                        </a:prstGeom>
                       </pic:spPr>
                     </pic:pic>
                   </a:graphicData>
@@ -1334,39 +1925,244 @@
               </wp:anchor>
             </w:drawing>
           </w:r>
+          <w:bookmarkStart w:id="5" w:name="_Toc368414248"/>
+          <w:r>
+            <w:t>Caso de uso 8: Registrar diagnósticos</w:t>
+          </w:r>
+          <w:bookmarkEnd w:id="5"/>
+        </w:p>
+        <w:p>
+          <w:pPr>
+            <w:pStyle w:val="Ttulo2"/>
+          </w:pPr>
+        </w:p>
+        <w:p>
+          <w:pPr>
+            <w:rPr>
+              <w:rFonts w:ascii="Calibri" w:eastAsia="Times New Roman" w:hAnsi="Calibri" w:cs="Times New Roman"/>
+              <w:color w:val="000000"/>
+            </w:rPr>
+          </w:pPr>
+        </w:p>
+        <w:p>
+          <w:pPr>
+            <w:rPr>
+              <w:rFonts w:ascii="Calibri" w:eastAsia="Times New Roman" w:hAnsi="Calibri" w:cs="Times New Roman"/>
+              <w:color w:val="000000"/>
+            </w:rPr>
+          </w:pPr>
+        </w:p>
+        <w:p>
+          <w:pPr>
+            <w:rPr>
+              <w:rFonts w:ascii="Calibri" w:eastAsia="Times New Roman" w:hAnsi="Calibri" w:cs="Times New Roman"/>
+              <w:color w:val="000000"/>
+            </w:rPr>
+          </w:pPr>
+        </w:p>
+        <w:p>
+          <w:pPr>
+            <w:rPr>
+              <w:rFonts w:ascii="Calibri" w:eastAsia="Times New Roman" w:hAnsi="Calibri" w:cs="Times New Roman"/>
+              <w:color w:val="000000"/>
+            </w:rPr>
+          </w:pPr>
+        </w:p>
+        <w:p>
+          <w:pPr>
+            <w:rPr>
+              <w:rFonts w:ascii="Calibri" w:eastAsia="Times New Roman" w:hAnsi="Calibri" w:cs="Times New Roman"/>
+              <w:color w:val="000000"/>
+            </w:rPr>
+          </w:pPr>
+        </w:p>
+        <w:p>
+          <w:pPr>
+            <w:rPr>
+              <w:rFonts w:ascii="Calibri" w:eastAsia="Times New Roman" w:hAnsi="Calibri" w:cs="Times New Roman"/>
+              <w:color w:val="000000"/>
+            </w:rPr>
+          </w:pPr>
+        </w:p>
+        <w:p>
+          <w:pPr>
+            <w:rPr>
+              <w:rFonts w:ascii="Calibri" w:eastAsia="Times New Roman" w:hAnsi="Calibri" w:cs="Times New Roman"/>
+              <w:color w:val="000000"/>
+            </w:rPr>
+          </w:pPr>
+        </w:p>
+        <w:p>
+          <w:pPr>
+            <w:rPr>
+              <w:rFonts w:ascii="Arial" w:hAnsi="Arial" w:cs="Arial"/>
+            </w:rPr>
+          </w:pPr>
+        </w:p>
+        <w:p>
+          <w:pPr>
+            <w:rPr>
+              <w:rFonts w:ascii="Arial" w:hAnsi="Arial" w:cs="Arial"/>
+            </w:rPr>
+          </w:pPr>
+        </w:p>
+        <w:p>
+          <w:pPr>
+            <w:rPr>
+              <w:rFonts w:ascii="Arial" w:hAnsi="Arial" w:cs="Arial"/>
+            </w:rPr>
+          </w:pPr>
+        </w:p>
+        <w:p>
+          <w:pPr>
+            <w:rPr>
+              <w:rFonts w:ascii="Arial" w:hAnsi="Arial" w:cs="Arial"/>
+            </w:rPr>
+          </w:pPr>
+        </w:p>
+        <w:p>
+          <w:pPr>
+            <w:rPr>
+              <w:rFonts w:ascii="Arial" w:hAnsi="Arial" w:cs="Arial"/>
+            </w:rPr>
+          </w:pPr>
+        </w:p>
+        <w:p>
+          <w:pPr>
+            <w:rPr>
+              <w:rFonts w:ascii="Arial" w:hAnsi="Arial" w:cs="Arial"/>
+            </w:rPr>
+          </w:pPr>
+        </w:p>
+        <w:p>
+          <w:pPr>
+            <w:rPr>
+              <w:rFonts w:ascii="Arial" w:hAnsi="Arial" w:cs="Arial"/>
+            </w:rPr>
+          </w:pPr>
+        </w:p>
+        <w:p>
+          <w:pPr>
+            <w:rPr>
+              <w:rFonts w:ascii="Arial" w:hAnsi="Arial" w:cs="Arial"/>
+            </w:rPr>
+          </w:pPr>
+        </w:p>
+        <w:p>
+          <w:pPr>
+            <w:pStyle w:val="Ttulo1"/>
+            <w:sectPr>
+              <w:pgSz w:w="15840" w:h="12240" w:orient="landscape"/>
+              <w:pgMar w:top="1701" w:right="1417" w:bottom="1701" w:left="1417" w:header="708" w:footer="708" w:gutter="0"/>
+              <w:cols w:space="708"/>
+              <w:titlePg/>
+              <w:docGrid w:linePitch="360"/>
+            </w:sectPr>
+          </w:pPr>
+        </w:p>
+        <w:p>
+          <w:pPr>
+            <w:pStyle w:val="Ttulo1"/>
+          </w:pPr>
+          <w:bookmarkStart w:id="6" w:name="_Toc368414249"/>
+          <w:r>
+            <w:lastRenderedPageBreak/>
+            <w:t>Paquete de análisis</w:t>
+          </w:r>
+          <w:bookmarkEnd w:id="6"/>
+        </w:p>
+        <w:p>
+          <w:pPr>
+            <w:rPr>
+              <w:rFonts w:ascii="Arial" w:hAnsi="Arial" w:cs="Arial"/>
+            </w:rPr>
+          </w:pPr>
+          <w:r>
+            <w:rPr>
+              <w:rFonts w:ascii="Arial" w:hAnsi="Arial" w:cs="Arial"/>
+            </w:rPr>
+            <w:t>En el siguiente diagrama, se muestran todos los casos de uso identificados en el proyecto, organizados según el paquete al que pertenecen. Asimismo, se muestran las relaciones entre los paquetes.</w:t>
+          </w:r>
         </w:p>
         <w:p/>
         <w:p/>
         <w:p>
           <w:pPr>
-            <w:rPr>
-              <w:rFonts w:ascii="Calibri" w:eastAsia="Times New Roman" w:hAnsi="Calibri" w:cs="Times New Roman"/>
-              <w:color w:val="000000"/>
-            </w:rPr>
-          </w:pPr>
-        </w:p>
-        <w:p>
-          <w:pPr>
-            <w:rPr>
-              <w:rFonts w:ascii="Calibri" w:eastAsia="Times New Roman" w:hAnsi="Calibri" w:cs="Times New Roman"/>
-              <w:color w:val="000000"/>
-            </w:rPr>
-          </w:pPr>
-        </w:p>
-        <w:p>
-          <w:pPr>
-            <w:rPr>
-              <w:rFonts w:ascii="Arial" w:hAnsi="Arial" w:cs="Arial"/>
-            </w:rPr>
-          </w:pPr>
-        </w:p>
+            <w:sectPr>
+              <w:pgSz w:w="12240" w:h="15840"/>
+              <w:pgMar w:top="1417" w:right="1701" w:bottom="1417" w:left="1701" w:header="708" w:footer="708" w:gutter="0"/>
+              <w:cols w:space="708"/>
+              <w:titlePg/>
+              <w:docGrid w:linePitch="360"/>
+            </w:sectPr>
+          </w:pPr>
+        </w:p>
+        <w:p>
+          <w:r>
+            <w:rPr>
+              <w:noProof/>
+            </w:rPr>
+            <w:lastRenderedPageBreak/>
+            <w:drawing>
+              <wp:anchor distT="0" distB="0" distL="114300" distR="114300" simplePos="0" relativeHeight="251671552" behindDoc="0" locked="0" layoutInCell="1" allowOverlap="1">
+                <wp:simplePos x="0" y="0"/>
+                <wp:positionH relativeFrom="column">
+                  <wp:posOffset>-328295</wp:posOffset>
+                </wp:positionH>
+                <wp:positionV relativeFrom="paragraph">
+                  <wp:posOffset>-70485</wp:posOffset>
+                </wp:positionV>
+                <wp:extent cx="8324850" cy="5505450"/>
+                <wp:effectExtent l="19050" t="0" r="0" b="0"/>
+                <wp:wrapThrough wrapText="bothSides">
+                  <wp:wrapPolygon edited="0">
+                    <wp:start x="-49" y="0"/>
+                    <wp:lineTo x="-49" y="21525"/>
+                    <wp:lineTo x="21600" y="21525"/>
+                    <wp:lineTo x="21600" y="0"/>
+                    <wp:lineTo x="-49" y="0"/>
+                  </wp:wrapPolygon>
+                </wp:wrapThrough>
+                <wp:docPr id="5" name="4 Imagen" descr="Diagrama Paquetes Analisis.jpg"/>
+                <wp:cNvGraphicFramePr>
+                  <a:graphicFrameLocks xmlns:a="http://schemas.openxmlformats.org/drawingml/2006/main" noChangeAspect="1"/>
+                </wp:cNvGraphicFramePr>
+                <a:graphic xmlns:a="http://schemas.openxmlformats.org/drawingml/2006/main">
+                  <a:graphicData uri="http://schemas.openxmlformats.org/drawingml/2006/picture">
+                    <pic:pic xmlns:pic="http://schemas.openxmlformats.org/drawingml/2006/picture">
+                      <pic:nvPicPr>
+                        <pic:cNvPr id="0" name="Diagrama Paquetes Analisis.jpg"/>
+                        <pic:cNvPicPr/>
+                      </pic:nvPicPr>
+                      <pic:blipFill>
+                        <a:blip r:embed="rId18"/>
+                        <a:stretch>
+                          <a:fillRect/>
+                        </a:stretch>
+                      </pic:blipFill>
+                      <pic:spPr>
+                        <a:xfrm>
+                          <a:off x="0" y="0"/>
+                          <a:ext cx="8324850" cy="5505450"/>
+                        </a:xfrm>
+                        <a:prstGeom prst="rect">
+                          <a:avLst/>
+                        </a:prstGeom>
+                      </pic:spPr>
+                    </pic:pic>
+                  </a:graphicData>
+                </a:graphic>
+              </wp:anchor>
+            </w:drawing>
+          </w:r>
+        </w:p>
+        <w:p/>
+        <w:p/>
       </w:sdtContent>
     </w:sdt>
     <w:sectPr>
-      <w:headerReference w:type="default" r:id="rId13"/>
-      <w:footerReference w:type="default" r:id="rId14"/>
-      <w:pgSz w:w="12240" w:h="15840"/>
-      <w:pgMar w:top="1417" w:right="1701" w:bottom="1417" w:left="1701" w:header="708" w:footer="708" w:gutter="0"/>
+      <w:pgSz w:w="15840" w:h="12240" w:orient="landscape"/>
+      <w:pgMar w:top="1701" w:right="1417" w:bottom="1701" w:left="1417" w:header="708" w:footer="708" w:gutter="0"/>
       <w:cols w:space="708"/>
       <w:titlePg/>
       <w:docGrid w:linePitch="360"/>
@@ -1419,7 +2215,7 @@
           <v:path arrowok="t" fillok="f" o:connecttype="none"/>
           <o:lock v:ext="edit" shapetype="t"/>
         </v:shapetype>
-        <v:shape id="_x0000_s2054" type="#_x0000_t32" style="position:absolute;margin-left:-4.8pt;margin-top:-4.5pt;width:441.75pt;height:0;z-index:251658240" o:connectortype="straight" strokecolor="#548dd4 [1951]" strokeweight="1.5pt"/>
+        <v:shape id="_x0000_s2054" type="#_x0000_t32" style="position:absolute;margin-left:-4.8pt;margin-top:-4.5pt;width:611.85pt;height:0;z-index:251658240" o:connectortype="straight" strokecolor="#548dd4 [1951]" strokeweight="1.5pt"/>
       </w:pict>
     </w:r>
     <w:r>
@@ -1453,7 +2249,7 @@
         <w:noProof/>
         <w:lang w:val="es-ES"/>
       </w:rPr>
-      <w:t>5</w:t>
+      <w:t>8</w:t>
     </w:r>
     <w:r>
       <w:rPr>
@@ -1475,7 +2271,94 @@
           <w:noProof/>
           <w:lang w:val="es-ES"/>
         </w:rPr>
-        <w:t>6</w:t>
+        <w:t>10</w:t>
+      </w:r>
+    </w:fldSimple>
+  </w:p>
+  <w:p>
+    <w:pPr>
+      <w:pStyle w:val="Piedepgina"/>
+    </w:pPr>
+  </w:p>
+</w:ftr>
+</file>
+
+<file path=word/footer2.xml><?xml version="1.0" encoding="utf-8"?>
+<w:ftr xmlns:ve="http://schemas.openxmlformats.org/markup-compatibility/2006" xmlns:o="urn:schemas-microsoft-com:office:office" xmlns:r="http://schemas.openxmlformats.org/officeDocument/2006/relationships" xmlns:m="http://schemas.openxmlformats.org/officeDocument/2006/math" xmlns:v="urn:schemas-microsoft-com:vml" xmlns:wp="http://schemas.openxmlformats.org/drawingml/2006/wordprocessingDrawing" xmlns:w10="urn:schemas-microsoft-com:office:word" xmlns:w="http://schemas.openxmlformats.org/wordprocessingml/2006/main" xmlns:wne="http://schemas.microsoft.com/office/word/2006/wordml">
+  <w:p>
+    <w:pPr>
+      <w:pStyle w:val="Piedepgina"/>
+      <w:rPr>
+        <w:rFonts w:ascii="Arial" w:hAnsi="Arial" w:cs="Arial"/>
+      </w:rPr>
+    </w:pPr>
+    <w:r>
+      <w:rPr>
+        <w:rFonts w:ascii="Arial" w:hAnsi="Arial" w:cs="Arial"/>
+        <w:noProof/>
+      </w:rPr>
+      <w:pict>
+        <v:shapetype id="_x0000_t32" coordsize="21600,21600" o:spt="32" o:oned="t" path="m,l21600,21600e" filled="f">
+          <v:path arrowok="t" fillok="f" o:connecttype="none"/>
+          <o:lock v:ext="edit" shapetype="t"/>
+        </v:shapetype>
+        <v:shape id="_x0000_s2055" type="#_x0000_t32" style="position:absolute;margin-left:-4.8pt;margin-top:-4.5pt;width:611.85pt;height:0;z-index:251660288" o:connectortype="straight" strokecolor="#548dd4 [1951]" strokeweight="1.5pt"/>
+      </w:pict>
+    </w:r>
+    <w:r>
+      <w:rPr>
+        <w:rFonts w:ascii="Arial" w:hAnsi="Arial" w:cs="Arial"/>
+        <w:lang w:val="es-ES"/>
+      </w:rPr>
+      <w:t xml:space="preserve">Barros, Biancato, García, López, Spesot                                                       Página </w:t>
+    </w:r>
+    <w:r>
+      <w:rPr>
+        <w:rFonts w:ascii="Arial" w:hAnsi="Arial" w:cs="Arial"/>
+      </w:rPr>
+      <w:fldChar w:fldCharType="begin"/>
+    </w:r>
+    <w:r>
+      <w:rPr>
+        <w:rFonts w:ascii="Arial" w:hAnsi="Arial" w:cs="Arial"/>
+      </w:rPr>
+      <w:instrText>PAGE  \* Arabic  \* MERGEFORMAT</w:instrText>
+    </w:r>
+    <w:r>
+      <w:rPr>
+        <w:rFonts w:ascii="Arial" w:hAnsi="Arial" w:cs="Arial"/>
+      </w:rPr>
+      <w:fldChar w:fldCharType="separate"/>
+    </w:r>
+    <w:r>
+      <w:rPr>
+        <w:rFonts w:ascii="Arial" w:hAnsi="Arial" w:cs="Arial"/>
+        <w:noProof/>
+        <w:lang w:val="es-ES"/>
+      </w:rPr>
+      <w:t>9</w:t>
+    </w:r>
+    <w:r>
+      <w:rPr>
+        <w:rFonts w:ascii="Arial" w:hAnsi="Arial" w:cs="Arial"/>
+      </w:rPr>
+      <w:fldChar w:fldCharType="end"/>
+    </w:r>
+    <w:r>
+      <w:rPr>
+        <w:rFonts w:ascii="Arial" w:hAnsi="Arial" w:cs="Arial"/>
+        <w:lang w:val="es-ES"/>
+      </w:rPr>
+      <w:t xml:space="preserve"> de </w:t>
+    </w:r>
+    <w:fldSimple w:instr="NUMPAGES  \* Arabic  \* MERGEFORMAT">
+      <w:r>
+        <w:rPr>
+          <w:rFonts w:ascii="Arial" w:hAnsi="Arial" w:cs="Arial"/>
+          <w:noProof/>
+          <w:lang w:val="es-ES"/>
+        </w:rPr>
+        <w:t>10</w:t>
       </w:r>
     </w:fldSimple>
   </w:p>
@@ -1518,6 +2401,7 @@
     <w:tblPr>
       <w:tblStyle w:val="Tablaconcuadrcula"/>
       <w:tblW w:w="0" w:type="auto"/>
+      <w:jc w:val="center"/>
       <w:tblBorders>
         <w:top w:val="single" w:sz="12" w:space="0" w:color="365F91" w:themeColor="accent1" w:themeShade="BF"/>
         <w:left w:val="single" w:sz="12" w:space="0" w:color="365F91" w:themeColor="accent1" w:themeShade="BF"/>
@@ -1535,6 +2419,9 @@
       <w:gridCol w:w="1603"/>
     </w:tblGrid>
     <w:tr>
+      <w:trPr>
+        <w:jc w:val="center"/>
+      </w:trPr>
       <w:tc>
         <w:tcPr>
           <w:tcW w:w="1696" w:type="dxa"/>
@@ -1647,6 +2534,208 @@
       </w:tc>
     </w:tr>
     <w:tr>
+      <w:trPr>
+        <w:jc w:val="center"/>
+      </w:trPr>
+      <w:tc>
+        <w:tcPr>
+          <w:tcW w:w="1696" w:type="dxa"/>
+          <w:vMerge/>
+        </w:tcPr>
+        <w:p>
+          <w:pPr>
+            <w:pStyle w:val="Encabezado"/>
+            <w:rPr>
+              <w:rFonts w:ascii="Arial" w:hAnsi="Arial" w:cs="Arial"/>
+            </w:rPr>
+          </w:pPr>
+        </w:p>
+      </w:tc>
+      <w:tc>
+        <w:tcPr>
+          <w:tcW w:w="5529" w:type="dxa"/>
+          <w:vMerge/>
+        </w:tcPr>
+        <w:p>
+          <w:pPr>
+            <w:pStyle w:val="Encabezado"/>
+            <w:rPr>
+              <w:rFonts w:ascii="Arial" w:hAnsi="Arial" w:cs="Arial"/>
+            </w:rPr>
+          </w:pPr>
+        </w:p>
+      </w:tc>
+      <w:tc>
+        <w:tcPr>
+          <w:tcW w:w="1603" w:type="dxa"/>
+        </w:tcPr>
+        <w:p>
+          <w:pPr>
+            <w:pStyle w:val="Encabezado"/>
+            <w:rPr>
+              <w:rFonts w:ascii="Arial" w:hAnsi="Arial" w:cs="Arial"/>
+            </w:rPr>
+          </w:pPr>
+          <w:r>
+            <w:rPr>
+              <w:rFonts w:ascii="Arial" w:hAnsi="Arial" w:cs="Arial"/>
+            </w:rPr>
+            <w:t>2013</w:t>
+          </w:r>
+        </w:p>
+      </w:tc>
+    </w:tr>
+  </w:tbl>
+  <w:p>
+    <w:pPr>
+      <w:pStyle w:val="Encabezado"/>
+    </w:pPr>
+  </w:p>
+</w:hdr>
+</file>
+
+<file path=word/header2.xml><?xml version="1.0" encoding="utf-8"?>
+<w:hdr xmlns:ve="http://schemas.openxmlformats.org/markup-compatibility/2006" xmlns:o="urn:schemas-microsoft-com:office:office" xmlns:r="http://schemas.openxmlformats.org/officeDocument/2006/relationships" xmlns:m="http://schemas.openxmlformats.org/officeDocument/2006/math" xmlns:v="urn:schemas-microsoft-com:vml" xmlns:wp="http://schemas.openxmlformats.org/drawingml/2006/wordprocessingDrawing" xmlns:w10="urn:schemas-microsoft-com:office:word" xmlns:w="http://schemas.openxmlformats.org/wordprocessingml/2006/main" xmlns:wne="http://schemas.microsoft.com/office/word/2006/wordml">
+  <w:tbl>
+    <w:tblPr>
+      <w:tblStyle w:val="Tablaconcuadrcula"/>
+      <w:tblW w:w="0" w:type="auto"/>
+      <w:jc w:val="center"/>
+      <w:tblBorders>
+        <w:top w:val="single" w:sz="12" w:space="0" w:color="365F91" w:themeColor="accent1" w:themeShade="BF"/>
+        <w:left w:val="single" w:sz="12" w:space="0" w:color="365F91" w:themeColor="accent1" w:themeShade="BF"/>
+        <w:bottom w:val="single" w:sz="12" w:space="0" w:color="365F91" w:themeColor="accent1" w:themeShade="BF"/>
+        <w:right w:val="single" w:sz="12" w:space="0" w:color="365F91" w:themeColor="accent1" w:themeShade="BF"/>
+        <w:insideH w:val="single" w:sz="12" w:space="0" w:color="365F91" w:themeColor="accent1" w:themeShade="BF"/>
+        <w:insideV w:val="single" w:sz="12" w:space="0" w:color="365F91" w:themeColor="accent1" w:themeShade="BF"/>
+      </w:tblBorders>
+      <w:tblLayout w:type="fixed"/>
+      <w:tblLook w:val="04A0"/>
+    </w:tblPr>
+    <w:tblGrid>
+      <w:gridCol w:w="1696"/>
+      <w:gridCol w:w="5529"/>
+      <w:gridCol w:w="1603"/>
+    </w:tblGrid>
+    <w:tr>
+      <w:trPr>
+        <w:jc w:val="center"/>
+      </w:trPr>
+      <w:tc>
+        <w:tcPr>
+          <w:tcW w:w="1696" w:type="dxa"/>
+          <w:vMerge w:val="restart"/>
+          <w:vAlign w:val="center"/>
+        </w:tcPr>
+        <w:p>
+          <w:pPr>
+            <w:pStyle w:val="Encabezado"/>
+            <w:ind w:right="317"/>
+            <w:rPr>
+              <w:rFonts w:ascii="Arial" w:hAnsi="Arial" w:cs="Arial"/>
+            </w:rPr>
+          </w:pPr>
+          <w:r>
+            <w:rPr>
+              <w:rFonts w:ascii="Arial" w:hAnsi="Arial" w:cs="Arial"/>
+              <w:noProof/>
+            </w:rPr>
+            <w:drawing>
+              <wp:inline distT="0" distB="0" distL="0" distR="0">
+                <wp:extent cx="1019160" cy="339436"/>
+                <wp:effectExtent l="0" t="0" r="0" b="3810"/>
+                <wp:docPr id="7" name="Imagen 4"/>
+                <wp:cNvGraphicFramePr>
+                  <a:graphicFrameLocks xmlns:a="http://schemas.openxmlformats.org/drawingml/2006/main" noChangeAspect="1"/>
+                </wp:cNvGraphicFramePr>
+                <a:graphic xmlns:a="http://schemas.openxmlformats.org/drawingml/2006/main">
+                  <a:graphicData uri="http://schemas.openxmlformats.org/drawingml/2006/picture">
+                    <pic:pic xmlns:pic="http://schemas.openxmlformats.org/drawingml/2006/picture">
+                      <pic:nvPicPr>
+                        <pic:cNvPr id="4" name="UTN.jpg"/>
+                        <pic:cNvPicPr/>
+                      </pic:nvPicPr>
+                      <pic:blipFill>
+                        <a:blip r:embed="rId1">
+                          <a:extLst>
+                            <a:ext uri="{28A0092B-C50C-407E-A947-70E740481C1C}">
+                              <a14:useLocalDpi xmlns:a14="http://schemas.microsoft.com/office/drawing/2010/main" xmlns:wps="http://schemas.microsoft.com/office/word/2010/wordprocessingShape" xmlns:wpi="http://schemas.microsoft.com/office/word/2010/wordprocessingInk" xmlns:wpg="http://schemas.microsoft.com/office/word/2010/wordprocessingGroup" xmlns:w15="http://schemas.microsoft.com/office/word/2012/wordml" xmlns:w14="http://schemas.microsoft.com/office/word/2010/wordml" xmlns:w="http://schemas.openxmlformats.org/wordprocessingml/2006/main" xmlns:w10="urn:schemas-microsoft-com:office:word" xmlns:wp14="http://schemas.microsoft.com/office/word/2010/wordprocessingDrawing" xmlns:v="urn:schemas-microsoft-com:vml" xmlns:o="urn:schemas-microsoft-com:office:office" xmlns:mc="http://schemas.openxmlformats.org/markup-compatibility/2006" xmlns:wpc="http://schemas.microsoft.com/office/word/2010/wordprocessingCanvas" xmlns="" val="0"/>
+                            </a:ext>
+                          </a:extLst>
+                        </a:blip>
+                        <a:stretch>
+                          <a:fillRect/>
+                        </a:stretch>
+                      </pic:blipFill>
+                      <pic:spPr>
+                        <a:xfrm>
+                          <a:off x="0" y="0"/>
+                          <a:ext cx="1129840" cy="376299"/>
+                        </a:xfrm>
+                        <a:prstGeom prst="rect">
+                          <a:avLst/>
+                        </a:prstGeom>
+                      </pic:spPr>
+                    </pic:pic>
+                  </a:graphicData>
+                </a:graphic>
+              </wp:inline>
+            </w:drawing>
+          </w:r>
+        </w:p>
+      </w:tc>
+      <w:tc>
+        <w:tcPr>
+          <w:tcW w:w="5529" w:type="dxa"/>
+          <w:vMerge w:val="restart"/>
+          <w:vAlign w:val="center"/>
+        </w:tcPr>
+        <w:p>
+          <w:pPr>
+            <w:pStyle w:val="Encabezado"/>
+            <w:jc w:val="center"/>
+            <w:rPr>
+              <w:rFonts w:ascii="Arial" w:hAnsi="Arial" w:cs="Arial"/>
+            </w:rPr>
+          </w:pPr>
+          <w:r>
+            <w:rPr>
+              <w:rFonts w:ascii="Arial" w:hAnsi="Arial" w:cs="Arial"/>
+            </w:rPr>
+            <w:t xml:space="preserve">Producto - </w:t>
+          </w:r>
+          <w:r>
+            <w:rPr>
+              <w:rFonts w:ascii="Arial" w:hAnsi="Arial" w:cs="Arial"/>
+            </w:rPr>
+            <w:t>Documento</w:t>
+          </w:r>
+        </w:p>
+      </w:tc>
+      <w:tc>
+        <w:tcPr>
+          <w:tcW w:w="1603" w:type="dxa"/>
+        </w:tcPr>
+        <w:p>
+          <w:pPr>
+            <w:pStyle w:val="Encabezado"/>
+            <w:rPr>
+              <w:rFonts w:ascii="Arial" w:hAnsi="Arial" w:cs="Arial"/>
+            </w:rPr>
+          </w:pPr>
+          <w:r>
+            <w:rPr>
+              <w:rFonts w:ascii="Arial" w:hAnsi="Arial" w:cs="Arial"/>
+            </w:rPr>
+            <w:t>Iteración 01</w:t>
+          </w:r>
+        </w:p>
+      </w:tc>
+    </w:tr>
+    <w:tr>
+      <w:trPr>
+        <w:jc w:val="center"/>
+      </w:trPr>
       <w:tc>
         <w:tcPr>
           <w:tcW w:w="1696" w:type="dxa"/>
@@ -2262,6 +3351,19 @@
       <w:szCs w:val="26"/>
     </w:rPr>
   </w:style>
+  <w:style w:type="paragraph" w:styleId="TDC2">
+    <w:name w:val="toc 2"/>
+    <w:basedOn w:val="Normal"/>
+    <w:next w:val="Normal"/>
+    <w:autoRedefine/>
+    <w:uiPriority w:val="39"/>
+    <w:unhideWhenUsed/>
+    <w:rsid w:val="000912F9"/>
+    <w:pPr>
+      <w:spacing w:after="100"/>
+      <w:ind w:left="220"/>
+    </w:pPr>
+  </w:style>
 </w:styles>
 </file>
 

</xml_diff>